<commit_message>
basic layout complete now just time for personal touches
</commit_message>
<xml_diff>
--- a/Lauth, Hanna - Week 1 HW - Notes.docx
+++ b/Lauth, Hanna - Week 1 HW - Notes.docx
@@ -30,15 +30,7 @@
         </w:numPr>
       </w:pPr>
       <w:r>
-        <w:t xml:space="preserve">How to align portfolio </w:t>
-      </w:r>
-      <w:proofErr w:type="spellStart"/>
-      <w:r>
-        <w:t>img</w:t>
-      </w:r>
-      <w:proofErr w:type="spellEnd"/>
-      <w:r>
-        <w:t xml:space="preserve"> with p</w:t>
+        <w:t>How to align portfolio img with p</w:t>
       </w:r>
     </w:p>
     <w:p>
@@ -52,6 +44,9 @@
       <w:r>
         <w:t>Georgia font not working for headers</w:t>
       </w:r>
+      <w:r>
+        <w:t xml:space="preserve"> – is this available for me? </w:t>
+      </w:r>
     </w:p>
     <w:p>
       <w:pPr>
@@ -76,6 +71,8 @@
       <w:r>
         <w:t>Copyright symbol</w:t>
       </w:r>
+      <w:bookmarkStart w:id="0" w:name="_GoBack"/>
+      <w:bookmarkEnd w:id="0"/>
     </w:p>
     <w:p>
       <w:pPr>
@@ -86,22 +83,15 @@
         </w:numPr>
       </w:pPr>
       <w:r>
-        <w:t>Need white space above my name/logo in top</w:t>
-      </w:r>
-      <w:r>
-        <w:t xml:space="preserve"> &gt; h1</w:t>
+        <w:t>When I switch screen views to the mobile phone screen, my Nav bars remain to the far right of my screen.</w:t>
       </w:r>
     </w:p>
+    <w:p/>
+    <w:p/>
     <w:p>
-      <w:pPr>
-        <w:pStyle w:val="ListParagraph"/>
-        <w:numPr>
-          <w:ilvl w:val="0"/>
-          <w:numId w:val="1"/>
-        </w:numPr>
-      </w:pPr>
-      <w:bookmarkStart w:id="0" w:name="_GoBack"/>
-      <w:bookmarkEnd w:id="0"/>
+      <w:r>
+        <w:t>**Solved all of these problems!</w:t>
+      </w:r>
     </w:p>
     <w:p/>
     <w:sectPr>
@@ -132,7 +122,7 @@
         <w:rFonts w:hint="default"/>
       </w:rPr>
     </w:lvl>
-    <w:lvl w:ilvl="1" w:tplc="04090019" w:tentative="1">
+    <w:lvl w:ilvl="1" w:tplc="04090019">
       <w:start w:val="1"/>
       <w:numFmt w:val="lowerLetter"/>
       <w:lvlText w:val="%2."/>

</xml_diff>